<commit_message>
update kinematics si probs
</commit_message>
<xml_diff>
--- a/SI - 121/Ch 2-2.docx
+++ b/SI - 121/Ch 2-2.docx
@@ -12,7 +12,31 @@
         <w:rPr>
           <w:sz w:val="24"/>
         </w:rPr>
-        <w:t xml:space="preserve">Fred is playing volleyball by himself, hitting the ball of the net, running to the other side, hitting it back, and so on. </w:t>
+        <w:t>Fred is playing volleyball by himself</w:t>
+      </w:r>
+      <w:r>
+        <w:rPr>
+          <w:sz w:val="24"/>
+        </w:rPr>
+        <w:t xml:space="preserve"> by</w:t>
+      </w:r>
+      <w:r>
+        <w:rPr>
+          <w:sz w:val="24"/>
+        </w:rPr>
+        <w:t xml:space="preserve"> hitting the ball </w:t>
+      </w:r>
+      <w:r>
+        <w:rPr>
+          <w:sz w:val="24"/>
+        </w:rPr>
+        <w:t>over</w:t>
+      </w:r>
+      <w:r>
+        <w:rPr>
+          <w:sz w:val="24"/>
+        </w:rPr>
+        <w:t xml:space="preserve"> the net, running to the other side, hitting it back, and so on. </w:t>
       </w:r>
       <w:r>
         <w:rPr>
@@ -52,40 +76,67 @@
         <w:rPr>
           <w:sz w:val="24"/>
         </w:rPr>
-        <w:t xml:space="preserve"> position as Fred runs past the net?</w:t>
+        <w:t xml:space="preserve"> position </w:t>
+      </w:r>
+      <w:r>
+        <w:rPr>
+          <w:sz w:val="24"/>
+        </w:rPr>
+        <w:t xml:space="preserve">is the ball </w:t>
+      </w:r>
+      <w:r>
+        <w:rPr>
+          <w:sz w:val="24"/>
+        </w:rPr>
+        <w:t>as Fred runs past the net?</w:t>
       </w:r>
       <w:r>
         <w:rPr>
           <w:sz w:val="24"/>
         </w:rPr>
         <w:t xml:space="preserve"> What is the average vertical velocity of the ball during this time?</w:t>
+      </w:r>
+      <w:r>
+        <w:rPr>
+          <w:sz w:val="24"/>
+        </w:rPr>
+        <w:t xml:space="preserve"> If Fred were to run twice as fast, what would be the effect on the ball’s </w:t>
+      </w:r>
+      <w:proofErr w:type="gramStart"/>
+      <w:r>
+        <w:rPr>
+          <w:sz w:val="24"/>
+        </w:rPr>
+        <w:t>minimum</w:t>
+      </w:r>
+      <w:proofErr w:type="gramEnd"/>
+      <w:r>
+        <w:rPr>
+          <w:sz w:val="24"/>
+        </w:rPr>
+        <w:t xml:space="preserve"> speed after impact?</w:t>
       </w:r>
     </w:p>
     <w:p>
       <w:pPr>
         <w:rPr>
-          <w:sz w:val="24"/>
-        </w:rPr>
-      </w:pPr>
-      <w:r>
-        <w:rPr>
-          <w:sz w:val="24"/>
-        </w:rPr>
-        <w:t xml:space="preserve">If two balls </w:t>
-      </w:r>
-      <w:proofErr w:type="gramStart"/>
-      <w:r>
-        <w:rPr>
-          <w:sz w:val="24"/>
-        </w:rPr>
-        <w:t>are thrown</w:t>
-      </w:r>
-      <w:proofErr w:type="gramEnd"/>
-      <w:r>
-        <w:rPr>
-          <w:sz w:val="24"/>
-        </w:rPr>
-        <w:t xml:space="preserve"> upward with different velocities, which one will hit the ground first?</w:t>
+          <w:b/>
+          <w:sz w:val="24"/>
+        </w:rPr>
+      </w:pPr>
+      <w:r>
+        <w:rPr>
+          <w:b/>
+          <w:sz w:val="24"/>
+        </w:rPr>
+        <w:t xml:space="preserve">49.05 m/s, </w:t>
+      </w:r>
+      <w:r>
+        <w:rPr>
+          <w:b/>
+          <w:sz w:val="24"/>
+        </w:rPr>
+        <w:t>122.625 m</w:t>
       </w:r>
     </w:p>
     <w:p>
@@ -98,25 +149,45 @@
         <w:rPr>
           <w:sz w:val="24"/>
         </w:rPr>
-        <w:t xml:space="preserve">A ball </w:t>
-      </w:r>
-      <w:r>
-        <w:rPr>
-          <w:sz w:val="24"/>
-        </w:rPr>
-        <w:t>slides</w:t>
-      </w:r>
-      <w:r>
-        <w:rPr>
-          <w:sz w:val="24"/>
-        </w:rPr>
-        <w:t xml:space="preserve"> with an acceleration given by a(t) = -3t</w:t>
-      </w:r>
-      <w:r>
-        <w:rPr>
-          <w:sz w:val="24"/>
-        </w:rPr>
-        <w:t>. If the ball’s velocity at t = 10 s is 5 m/s, what is the velocity at t = 5 s? If the ball’s position at t = 2 s is 1 m, what is its position at t = 2 s?</w:t>
+        <w:t xml:space="preserve">If two balls </w:t>
+      </w:r>
+      <w:proofErr w:type="gramStart"/>
+      <w:r>
+        <w:rPr>
+          <w:sz w:val="24"/>
+        </w:rPr>
+        <w:t>are thrown</w:t>
+      </w:r>
+      <w:proofErr w:type="gramEnd"/>
+      <w:r>
+        <w:rPr>
+          <w:sz w:val="24"/>
+        </w:rPr>
+        <w:t xml:space="preserve"> upward with different velocities</w:t>
+      </w:r>
+      <w:r>
+        <w:rPr>
+          <w:sz w:val="24"/>
+        </w:rPr>
+        <w:t>—one faster than the other—</w:t>
+      </w:r>
+      <w:r>
+        <w:rPr>
+          <w:sz w:val="24"/>
+        </w:rPr>
+        <w:t>which</w:t>
+      </w:r>
+      <w:r>
+        <w:rPr>
+          <w:sz w:val="24"/>
+        </w:rPr>
+        <w:t xml:space="preserve"> </w:t>
+      </w:r>
+      <w:r>
+        <w:rPr>
+          <w:sz w:val="24"/>
+        </w:rPr>
+        <w:t>one will hit the ground first?</w:t>
       </w:r>
     </w:p>
     <w:p>
@@ -131,41 +202,135 @@
         </w:rPr>
         <w:t xml:space="preserve">A ball </w:t>
       </w:r>
-      <w:proofErr w:type="gramStart"/>
-      <w:r>
-        <w:rPr>
-          <w:sz w:val="24"/>
-        </w:rPr>
-        <w:t>is dropped</w:t>
-      </w:r>
-      <w:proofErr w:type="gramEnd"/>
-      <w:r>
-        <w:rPr>
-          <w:sz w:val="24"/>
-        </w:rPr>
-        <w:t xml:space="preserve"> from a helicopter hovering at 100 m off the ground. </w:t>
-      </w:r>
-      <w:r>
-        <w:rPr>
-          <w:sz w:val="24"/>
-        </w:rPr>
-        <w:t xml:space="preserve">Ignore air resistance. </w:t>
-      </w:r>
-      <w:r>
-        <w:rPr>
-          <w:sz w:val="24"/>
-        </w:rPr>
-        <w:t xml:space="preserve">How many seconds later does it hit the ground? </w:t>
-      </w:r>
-      <w:r>
-        <w:rPr>
-          <w:sz w:val="24"/>
-        </w:rPr>
-        <w:t xml:space="preserve">What is the average speed of the ball as it falls? </w:t>
+      <w:r>
+        <w:rPr>
+          <w:sz w:val="24"/>
+        </w:rPr>
+        <w:t>slides</w:t>
+      </w:r>
+      <w:r>
+        <w:rPr>
+          <w:sz w:val="24"/>
+        </w:rPr>
+        <w:t xml:space="preserve"> with an acceleration given by a(t) = -3t</w:t>
+      </w:r>
+      <w:r>
+        <w:rPr>
+          <w:sz w:val="24"/>
+        </w:rPr>
+        <w:t xml:space="preserve">. If the ball’s velocity at t = 10 s is 5 m/s, what is the velocity at t = 5 s? If the ball’s position at t = 2 s is 1 m, what is its position at t = </w:t>
+      </w:r>
+      <w:r>
+        <w:rPr>
+          <w:sz w:val="24"/>
+        </w:rPr>
+        <w:t>3</w:t>
+      </w:r>
+      <w:r>
+        <w:rPr>
+          <w:sz w:val="24"/>
+        </w:rPr>
+        <w:t xml:space="preserve"> s?</w:t>
       </w:r>
     </w:p>
     <w:p>
       <w:pPr>
+        <w:rPr>
+          <w:b/>
+          <w:sz w:val="24"/>
+        </w:rPr>
+      </w:pPr>
+      <w:r>
+        <w:rPr>
+          <w:b/>
+          <w:sz w:val="24"/>
+        </w:rPr>
+        <w:t>117.5</w:t>
+      </w:r>
+      <w:r>
+        <w:rPr>
+          <w:b/>
+          <w:sz w:val="24"/>
+        </w:rPr>
+        <w:t xml:space="preserve"> m/s, </w:t>
+      </w:r>
+      <w:r>
+        <w:rPr>
+          <w:b/>
+          <w:sz w:val="24"/>
+        </w:rPr>
+        <w:t>-8.5 m</w:t>
+      </w:r>
+    </w:p>
+    <w:p>
+      <w:pPr>
+        <w:rPr>
+          <w:sz w:val="24"/>
+        </w:rPr>
+      </w:pPr>
+      <w:r>
+        <w:rPr>
+          <w:sz w:val="24"/>
+        </w:rPr>
+        <w:t xml:space="preserve">A ball </w:t>
+      </w:r>
+      <w:proofErr w:type="gramStart"/>
+      <w:r>
+        <w:rPr>
+          <w:sz w:val="24"/>
+        </w:rPr>
+        <w:t>is dropped</w:t>
+      </w:r>
+      <w:proofErr w:type="gramEnd"/>
+      <w:r>
+        <w:rPr>
+          <w:sz w:val="24"/>
+        </w:rPr>
+        <w:t xml:space="preserve"> from a helicopter hovering at 100 m off the ground. </w:t>
+      </w:r>
+      <w:r>
+        <w:rPr>
+          <w:sz w:val="24"/>
+        </w:rPr>
+        <w:t xml:space="preserve">Ignore air resistance. </w:t>
+      </w:r>
+      <w:r>
+        <w:rPr>
+          <w:sz w:val="24"/>
+        </w:rPr>
+        <w:t xml:space="preserve">How many seconds later does it hit the ground? </w:t>
+      </w:r>
+      <w:r>
+        <w:rPr>
+          <w:sz w:val="24"/>
+        </w:rPr>
+        <w:t xml:space="preserve">What is the average speed of the ball as it falls? </w:t>
+      </w:r>
+    </w:p>
+    <w:p>
+      <w:pPr>
+        <w:rPr>
+          <w:b/>
+          <w:sz w:val="24"/>
+        </w:rPr>
+      </w:pPr>
+      <w:r>
+        <w:rPr>
+          <w:b/>
+          <w:sz w:val="24"/>
+        </w:rPr>
+        <w:t xml:space="preserve">4.52 s, </w:t>
+      </w:r>
+      <w:r>
+        <w:rPr>
+          <w:b/>
+          <w:sz w:val="24"/>
+        </w:rPr>
+        <w:t>22.1 m/s</w:t>
+      </w:r>
+    </w:p>
+    <w:p>
+      <w:pPr>
         <w:spacing w:after="0" w:line="240" w:lineRule="auto"/>
         <w:rPr>
           <w:rFonts w:ascii="Times New Roman" w:eastAsia="Times New Roman" w:hAnsi="Times New Roman" w:cs="Times New Roman"/>
@@ -180,6 +345,28 @@
           <w:szCs w:val="24"/>
         </w:rPr>
         <w:t>A flowerpot falls off a windowsill and falls past the window below. You may ignore air resistance. It takes the pot 0.420 seconds to pass this window, which is 1.90m high. How far is the top of the window below the windowsill from which the flowerpot fell?</w:t>
+      </w:r>
+      <w:bookmarkStart w:id="0" w:name="_GoBack"/>
+      <w:bookmarkEnd w:id="0"/>
+    </w:p>
+    <w:p>
+      <w:pPr>
+        <w:spacing w:after="0" w:line="240" w:lineRule="auto"/>
+        <w:rPr>
+          <w:rFonts w:ascii="Times New Roman" w:eastAsia="Times New Roman" w:hAnsi="Times New Roman" w:cs="Times New Roman"/>
+          <w:b/>
+          <w:sz w:val="24"/>
+          <w:szCs w:val="24"/>
+        </w:rPr>
+      </w:pPr>
+      <w:r>
+        <w:rPr>
+          <w:rFonts w:ascii="Times New Roman" w:eastAsia="Times New Roman" w:hAnsi="Times New Roman" w:cs="Times New Roman"/>
+          <w:b/>
+          <w:sz w:val="24"/>
+          <w:szCs w:val="24"/>
+        </w:rPr>
+        <w:t>.309 m</w:t>
       </w:r>
       <w:r>
         <w:rPr>
@@ -244,6 +431,14 @@
       <w:pPr>
         <w:spacing w:after="0" w:line="240" w:lineRule="auto"/>
         <w:rPr>
+          <w:noProof/>
+        </w:rPr>
+      </w:pPr>
+    </w:p>
+    <w:p>
+      <w:pPr>
+        <w:spacing w:after="0" w:line="240" w:lineRule="auto"/>
+        <w:rPr>
           <w:rFonts w:ascii="Times New Roman" w:eastAsia="Times New Roman" w:hAnsi="Times New Roman" w:cs="Times New Roman"/>
           <w:sz w:val="24"/>
           <w:szCs w:val="24"/>
@@ -253,11 +448,10 @@
         <w:rPr>
           <w:noProof/>
         </w:rPr>
-        <w:lastRenderedPageBreak/>
         <w:drawing>
           <wp:inline distT="0" distB="0" distL="0" distR="0" wp14:anchorId="792B334D" wp14:editId="7577F840">
-            <wp:extent cx="3705225" cy="7372350"/>
-            <wp:effectExtent l="0" t="0" r="9525" b="0"/>
+            <wp:extent cx="3705225" cy="7096305"/>
+            <wp:effectExtent l="0" t="0" r="0" b="9525"/>
             <wp:docPr id="2" name="Picture 2"/>
             <wp:cNvGraphicFramePr>
               <a:graphicFrameLocks xmlns:a="http://schemas.openxmlformats.org/drawingml/2006/main" noChangeAspect="1"/>
@@ -269,20 +463,27 @@
                     <pic:cNvPr id="1" name=""/>
                     <pic:cNvPicPr/>
                   </pic:nvPicPr>
-                  <pic:blipFill>
+                  <pic:blipFill rotWithShape="1">
                     <a:blip r:embed="rId5"/>
-                    <a:stretch>
-                      <a:fillRect/>
-                    </a:stretch>
+                    <a:srcRect t="3744"/>
+                    <a:stretch/>
                   </pic:blipFill>
-                  <pic:spPr>
+                  <pic:spPr bwMode="auto">
                     <a:xfrm>
                       <a:off x="0" y="0"/>
-                      <a:ext cx="3705225" cy="7372350"/>
+                      <a:ext cx="3705225" cy="7096305"/>
                     </a:xfrm>
                     <a:prstGeom prst="rect">
                       <a:avLst/>
                     </a:prstGeom>
+                    <a:ln>
+                      <a:noFill/>
+                    </a:ln>
+                    <a:extLst>
+                      <a:ext uri="{53640926-AAD7-44D8-BBD7-CCE9431645EC}">
+                        <a14:shadowObscured xmlns:a14="http://schemas.microsoft.com/office/drawing/2010/main"/>
+                      </a:ext>
+                    </a:extLst>
                   </pic:spPr>
                 </pic:pic>
               </a:graphicData>
@@ -290,8 +491,6 @@
           </wp:inline>
         </w:drawing>
       </w:r>
-      <w:bookmarkStart w:id="0" w:name="_GoBack"/>
-      <w:bookmarkEnd w:id="0"/>
     </w:p>
     <w:p>
       <w:pPr>

</xml_diff>